<commit_message>
formato de solicitud y politica 3.5
</commit_message>
<xml_diff>
--- a/Iso9001_Macrocentro 2.docx
+++ b/Iso9001_Macrocentro 2.docx
@@ -1631,13 +1631,7 @@
         <w:rPr>
           <w:sz w:val="20"/>
         </w:rPr>
-        <w:t xml:space="preserve">Se </w:t>
-      </w:r>
-      <w:r>
-        <w:rPr>
-          <w:sz w:val="20"/>
-        </w:rPr>
-        <w:t>escribirá la literal “A” como borrador y a partir de la primera revisión anotar “0”, “1” para la segunda y así sucesivamente.</w:t>
+        <w:t>Se escribirá la literal “A” como borrador y a partir de la primera revisión anotar “0”, “1” para la segunda y así sucesivamente.</w:t>
       </w:r>
     </w:p>
     <w:p>
@@ -3322,14 +3316,10 @@
         <w:rPr>
           <w:sz w:val="20"/>
         </w:rPr>
-        <w:t xml:space="preserve"> </w:t>
-      </w:r>
-      <w:r>
-        <w:rPr>
-          <w:sz w:val="20"/>
-        </w:rPr>
-        <w:t xml:space="preserve">El acceso a servidores y áreas sensibles del macrocentro esta estrictamente restringido a personal autorizado. </w:t>
-      </w:r>
+        <w:t>En caso de que el Jefe del macrocentro no se encuentre presente la autoridad del control de acceso se le asignara al subjefe</w:t>
+      </w:r>
+      <w:bookmarkStart w:id="0" w:name="_GoBack"/>
+      <w:bookmarkEnd w:id="0"/>
     </w:p>
     <w:p>
       <w:pPr>
@@ -3353,6 +3343,38 @@
         <w:rPr>
           <w:sz w:val="20"/>
         </w:rPr>
+        <w:t xml:space="preserve"> </w:t>
+      </w:r>
+      <w:r>
+        <w:rPr>
+          <w:sz w:val="20"/>
+        </w:rPr>
+        <w:t xml:space="preserve">El acceso a servidores y áreas sensibles del macrocentro esta estrictamente restringido a personal autorizado. </w:t>
+      </w:r>
+    </w:p>
+    <w:p>
+      <w:pPr>
+        <w:pStyle w:val="Prrafodelista"/>
+        <w:numPr>
+          <w:ilvl w:val="1"/>
+          <w:numId w:val="5"/>
+        </w:numPr>
+        <w:tabs>
+          <w:tab w:val="left" w:pos="610"/>
+          <w:tab w:val="left" w:pos="702"/>
+        </w:tabs>
+        <w:spacing w:before="252" w:line="285" w:lineRule="auto"/>
+        <w:ind w:right="1625" w:hanging="423"/>
+        <w:jc w:val="both"/>
+        <w:rPr>
+          <w:sz w:val="20"/>
+        </w:rPr>
+      </w:pPr>
+      <w:r>
+        <w:rPr>
+          <w:sz w:val="20"/>
+        </w:rPr>
+        <w:lastRenderedPageBreak/>
         <w:t xml:space="preserve"> </w:t>
       </w:r>
       <w:r>
@@ -3802,13 +3824,7 @@
         <w:rPr>
           <w:sz w:val="20"/>
         </w:rPr>
-        <w:t>unidad responsable que interviene, y en su caso el nombre de los puestos de autorización por norma y los car</w:t>
-      </w:r>
-      <w:r>
-        <w:rPr>
-          <w:sz w:val="20"/>
-        </w:rPr>
-        <w:t>gos del C. Oficial Mayor y del C. Secretario.</w:t>
+        <w:t>unidad responsable que interviene, y en su caso el nombre de los puestos de autorización por norma y los cargos del C. Oficial Mayor y del C. Secretario.</w:t>
       </w:r>
     </w:p>
     <w:p>
@@ -3839,14 +3855,7 @@
           <w:spacing w:val="-2"/>
           <w:sz w:val="20"/>
         </w:rPr>
-        <w:t>procedimient</w:t>
-      </w:r>
-      <w:r>
-        <w:rPr>
-          <w:spacing w:val="-2"/>
-          <w:sz w:val="20"/>
-        </w:rPr>
-        <w:t>o.</w:t>
+        <w:t>procedimiento.</w:t>
       </w:r>
     </w:p>
     <w:p>
@@ -3927,13 +3936,7 @@
         <w:rPr>
           <w:sz w:val="20"/>
         </w:rPr>
-        <w:t>bási</w:t>
-      </w:r>
-      <w:r>
-        <w:rPr>
-          <w:sz w:val="20"/>
-        </w:rPr>
-        <w:t>cos</w:t>
+        <w:t>básicos</w:t>
       </w:r>
       <w:r>
         <w:rPr>
@@ -6047,10 +6050,7 @@
         <w:t xml:space="preserve"> </w:t>
       </w:r>
       <w:r>
-        <w:t>podrá tener hast</w:t>
-      </w:r>
-      <w:r>
-        <w:t>a tres.</w:t>
+        <w:t>podrá tener hasta tres.</w:t>
       </w:r>
     </w:p>
     <w:p>
@@ -6946,10 +6946,7 @@
         <w:t xml:space="preserve"> </w:t>
       </w:r>
       <w:r>
-        <w:t xml:space="preserve">alguna etapa, deberá </w:t>
-      </w:r>
-      <w:r>
-        <w:t>haber cuando menos otro círculo conector que entre</w:t>
+        <w:t>alguna etapa, deberá haber cuando menos otro círculo conector que entre</w:t>
       </w:r>
       <w:r>
         <w:rPr>
@@ -9028,7 +9025,7 @@
                     </wp:anchor>
                   </w:drawing>
                 </mc:Choice>
-                <mc:Fallback xmlns:w16se="http://schemas.microsoft.com/office/word/2015/wordml/symex" xmlns:w16sdtfl="http://schemas.microsoft.com/office/word/2024/wordml/sdtformatlock" xmlns:w16sdtdh="http://schemas.microsoft.com/office/word/2020/wordml/sdtdatahash" xmlns:w16du="http://schemas.microsoft.com/office/word/2023/wordml/word16du" xmlns:w16="http://schemas.microsoft.com/office/word/2018/wordml" xmlns:w16cid="http://schemas.microsoft.com/office/word/2016/wordml/cid" xmlns:w16cex="http://schemas.microsoft.com/office/word/2018/wordml/cex" xmlns:oel="http://schemas.microsoft.com/office/2019/extlst" xmlns:am3d="http://schemas.microsoft.com/office/drawing/2017/model3d" xmlns:aink="http://schemas.microsoft.com/office/drawing/2016/ink" xmlns:cx8="http://schemas.microsoft.com/office/drawing/2016/5/14/chartex" xmlns:cx7="http://schemas.microsoft.com/office/drawing/2016/5/13/chartex" xmlns:cx6="http://schemas.microsoft.com/office/drawing/2016/5/12/chartex" xmlns:cx5="http://schemas.microsoft.com/office/drawing/2016/5/11/chartex" xmlns:cx4="http://schemas.microsoft.com/office/drawing/2016/5/10/chartex" xmlns:cx3="http://schemas.microsoft.com/office/drawing/2016/5/9/chartex" xmlns:cx2="http://schemas.microsoft.com/office/drawing/2015/10/21/chartex" xmlns:cx1="http://schemas.microsoft.com/office/drawing/2015/9/8/chartex" xmlns:cx="http://schemas.microsoft.com/office/drawing/2014/chartex">
+                <mc:Fallback xmlns:cx="http://schemas.microsoft.com/office/drawing/2014/chartex" xmlns:cx1="http://schemas.microsoft.com/office/drawing/2015/9/8/chartex" xmlns:cx2="http://schemas.microsoft.com/office/drawing/2015/10/21/chartex" xmlns:cx3="http://schemas.microsoft.com/office/drawing/2016/5/9/chartex" xmlns:cx4="http://schemas.microsoft.com/office/drawing/2016/5/10/chartex" xmlns:cx5="http://schemas.microsoft.com/office/drawing/2016/5/11/chartex" xmlns:cx6="http://schemas.microsoft.com/office/drawing/2016/5/12/chartex" xmlns:cx7="http://schemas.microsoft.com/office/drawing/2016/5/13/chartex" xmlns:cx8="http://schemas.microsoft.com/office/drawing/2016/5/14/chartex" xmlns:aink="http://schemas.microsoft.com/office/drawing/2016/ink" xmlns:am3d="http://schemas.microsoft.com/office/drawing/2017/model3d" xmlns:oel="http://schemas.microsoft.com/office/2019/extlst" xmlns:w16cex="http://schemas.microsoft.com/office/word/2018/wordml/cex" xmlns:w16cid="http://schemas.microsoft.com/office/word/2016/wordml/cid" xmlns:w16="http://schemas.microsoft.com/office/word/2018/wordml" xmlns:w16du="http://schemas.microsoft.com/office/word/2023/wordml/word16du" xmlns:w16sdtdh="http://schemas.microsoft.com/office/word/2020/wordml/sdtdatahash" xmlns:w16sdtfl="http://schemas.microsoft.com/office/word/2024/wordml/sdtformatlock" xmlns:w16se="http://schemas.microsoft.com/office/word/2015/wordml/symex">
                   <w:pict>
                     <v:group w14:anchorId="718F16BF" id="Group 31" o:spid="_x0000_s1026" style="position:absolute;margin-left:110.35pt;margin-top:.5pt;width:70pt;height:31.45pt;z-index:-16282624;mso-wrap-distance-left:0;mso-wrap-distance-right:0" coordsize="8890,3994" o:gfxdata="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">
                       <v:shape id="Graphic 32" o:spid="_x0000_s1027" style="position:absolute;width:8890;height:3994;visibility:visible;mso-wrap-style:square;v-text-anchor:top" coordsize="889000,399415" o:gfxdata="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" path="m12179,387108l,387108r,12180l12179,399288r,-12180xem12179,l,,,12192,,137172,,387096r12179,l12179,137172r,-124980l12179,xem876287,l310896,,298704,,24384,,12192,r,12192l24384,12192r274320,l310896,12192r565391,l876287,xem888479,387108r,l12192,387108r,12180l888479,399288r,-12180xem888479,l876300,r,12192l876300,137172r,249924l888479,387096r,-249924l888479,12192,888479,xe" fillcolor="#339" stroked="f">
@@ -9494,13 +9491,7 @@
         <w:rPr>
           <w:sz w:val="20"/>
         </w:rPr>
-        <w:t xml:space="preserve">El número de secuencia de </w:t>
-      </w:r>
-      <w:r>
-        <w:rPr>
-          <w:sz w:val="20"/>
-        </w:rPr>
-        <w:t>la etapa deberá coincidir con la numeración de la secuencia plasmada en el diagrama del procedimiento.</w:t>
+        <w:t>El número de secuencia de la etapa deberá coincidir con la numeración de la secuencia plasmada en el diagrama del procedimiento.</w:t>
       </w:r>
     </w:p>
     <w:p>
@@ -9787,13 +9778,7 @@
         <w:rPr>
           <w:sz w:val="20"/>
         </w:rPr>
-        <w:t>Es la descripción detall</w:t>
-      </w:r>
-      <w:r>
-        <w:rPr>
-          <w:sz w:val="20"/>
-        </w:rPr>
-        <w:t>ada de las actividades; de manera tal que permita al personal comprenderlas, seguirlas y aplicarlas, aun cuando sea de recién ingreso al área.</w:t>
+        <w:t>Es la descripción detallada de las actividades; de manera tal que permita al personal comprenderlas, seguirlas y aplicarlas, aun cuando sea de recién ingreso al área.</w:t>
       </w:r>
     </w:p>
     <w:p>
@@ -9818,13 +9803,7 @@
         <w:rPr>
           <w:sz w:val="20"/>
         </w:rPr>
-        <w:t>El número con que se registrará cada actividad, estará compuesto por el dígito de la etapa correspondiente, segui</w:t>
-      </w:r>
-      <w:r>
-        <w:rPr>
-          <w:sz w:val="20"/>
-        </w:rPr>
-        <w:t>do de un punto, y a la derecha de éste, del número consecutivo</w:t>
+        <w:t>El número con que se registrará cada actividad, estará compuesto por el dígito de la etapa correspondiente, seguido de un punto, y a la derecha de éste, del número consecutivo</w:t>
       </w:r>
       <w:r>
         <w:rPr>
@@ -9912,13 +9891,7 @@
         <w:rPr>
           <w:sz w:val="20"/>
         </w:rPr>
-        <w:t xml:space="preserve">: Cuando en el desarrollo del </w:t>
-      </w:r>
-      <w:r>
-        <w:rPr>
-          <w:sz w:val="20"/>
-        </w:rPr>
-        <w:t>procedimiento se presente una disyuntiva condicionada por diversas situaciones deberá señalarse inmediatamente después de la</w:t>
+        <w:t>: Cuando en el desarrollo del procedimiento se presente una disyuntiva condicionada por diversas situaciones deberá señalarse inmediatamente después de la</w:t>
       </w:r>
       <w:r>
         <w:rPr>
@@ -10426,13 +10399,7 @@
         <w:rPr>
           <w:sz w:val="20"/>
         </w:rPr>
-        <w:t>su realización; así como lo</w:t>
-      </w:r>
-      <w:r>
-        <w:rPr>
-          <w:sz w:val="20"/>
-        </w:rPr>
-        <w:t>s productos que se generen.</w:t>
+        <w:t>su realización; así como los productos que se generen.</w:t>
       </w:r>
     </w:p>
     <w:p>
@@ -10512,13 +10479,7 @@
         <w:rPr>
           <w:sz w:val="20"/>
         </w:rPr>
-        <w:t>En el caso del personal operativo habrá de señalarse el nombre del pue</w:t>
-      </w:r>
-      <w:r>
-        <w:rPr>
-          <w:sz w:val="20"/>
-        </w:rPr>
-        <w:t>sto por funciones</w:t>
+        <w:t>En el caso del personal operativo habrá de señalarse el nombre del puesto por funciones</w:t>
       </w:r>
       <w:r>
         <w:rPr>
@@ -13712,7 +13673,11 @@
           </mc:Choice>
           <mc:Fallback>
             <w:pict>
-              <v:shape w14:anchorId="6DF3DBE7" id="Textbox 46" o:spid="_x0000_s1033" type="#_x0000_t202" style="position:absolute;left:0;text-align:left;margin-left:77.75pt;margin-top:23.65pt;width:499.5pt;height:50.35pt;z-index:15734784;visibility:visible;mso-wrap-style:square;mso-wrap-distance-left:0;mso-wrap-distance-top:0;mso-wrap-distance-right:0;mso-wrap-distance-bottom:0;mso-position-horizontal:absolute;mso-position-horizontal-relative:page;mso-position-vertical:absolute;mso-position-vertical-relative:text;v-text-anchor:top" o:gfxdata="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" filled="f" stroked="f">
+              <v:shapetype w14:anchorId="6DF3DBE7" id="_x0000_t202" coordsize="21600,21600" o:spt="202" path="m,l,21600r21600,l21600,xe">
+                <v:stroke joinstyle="miter"/>
+                <v:path gradientshapeok="t" o:connecttype="rect"/>
+              </v:shapetype>
+              <v:shape id="Textbox 46" o:spid="_x0000_s1033" type="#_x0000_t202" style="position:absolute;left:0;text-align:left;margin-left:77.75pt;margin-top:23.65pt;width:499.5pt;height:50.35pt;z-index:15734784;visibility:visible;mso-wrap-style:square;mso-wrap-distance-left:0;mso-wrap-distance-top:0;mso-wrap-distance-right:0;mso-wrap-distance-bottom:0;mso-position-horizontal:absolute;mso-position-horizontal-relative:page;mso-position-vertical:absolute;mso-position-vertical-relative:text;v-text-anchor:top" o:gfxdata="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" filled="f" stroked="f">
                 <v:path arrowok="t"/>
                 <v:textbox inset="0,0,0,0">
                   <w:txbxContent>
@@ -14067,7 +14032,7 @@
               </wp:anchor>
             </w:drawing>
           </mc:Choice>
-          <mc:Fallback xmlns:w16se="http://schemas.microsoft.com/office/word/2015/wordml/symex" xmlns:w16sdtfl="http://schemas.microsoft.com/office/word/2024/wordml/sdtformatlock" xmlns:w16sdtdh="http://schemas.microsoft.com/office/word/2020/wordml/sdtdatahash" xmlns:w16du="http://schemas.microsoft.com/office/word/2023/wordml/word16du" xmlns:w16="http://schemas.microsoft.com/office/word/2018/wordml" xmlns:w16cid="http://schemas.microsoft.com/office/word/2016/wordml/cid" xmlns:w16cex="http://schemas.microsoft.com/office/word/2018/wordml/cex" xmlns:oel="http://schemas.microsoft.com/office/2019/extlst" xmlns:am3d="http://schemas.microsoft.com/office/drawing/2017/model3d" xmlns:aink="http://schemas.microsoft.com/office/drawing/2016/ink" xmlns:cx8="http://schemas.microsoft.com/office/drawing/2016/5/14/chartex" xmlns:cx7="http://schemas.microsoft.com/office/drawing/2016/5/13/chartex" xmlns:cx6="http://schemas.microsoft.com/office/drawing/2016/5/12/chartex" xmlns:cx5="http://schemas.microsoft.com/office/drawing/2016/5/11/chartex" xmlns:cx4="http://schemas.microsoft.com/office/drawing/2016/5/10/chartex" xmlns:cx3="http://schemas.microsoft.com/office/drawing/2016/5/9/chartex" xmlns:cx2="http://schemas.microsoft.com/office/drawing/2015/10/21/chartex" xmlns:cx1="http://schemas.microsoft.com/office/drawing/2015/9/8/chartex" xmlns:cx="http://schemas.microsoft.com/office/drawing/2014/chartex">
+          <mc:Fallback xmlns:cx="http://schemas.microsoft.com/office/drawing/2014/chartex" xmlns:cx1="http://schemas.microsoft.com/office/drawing/2015/9/8/chartex" xmlns:cx2="http://schemas.microsoft.com/office/drawing/2015/10/21/chartex" xmlns:cx3="http://schemas.microsoft.com/office/drawing/2016/5/9/chartex" xmlns:cx4="http://schemas.microsoft.com/office/drawing/2016/5/10/chartex" xmlns:cx5="http://schemas.microsoft.com/office/drawing/2016/5/11/chartex" xmlns:cx6="http://schemas.microsoft.com/office/drawing/2016/5/12/chartex" xmlns:cx7="http://schemas.microsoft.com/office/drawing/2016/5/13/chartex" xmlns:cx8="http://schemas.microsoft.com/office/drawing/2016/5/14/chartex" xmlns:aink="http://schemas.microsoft.com/office/drawing/2016/ink" xmlns:am3d="http://schemas.microsoft.com/office/drawing/2017/model3d" xmlns:oel="http://schemas.microsoft.com/office/2019/extlst" xmlns:w16cex="http://schemas.microsoft.com/office/word/2018/wordml/cex" xmlns:w16cid="http://schemas.microsoft.com/office/word/2016/wordml/cid" xmlns:w16="http://schemas.microsoft.com/office/word/2018/wordml" xmlns:w16du="http://schemas.microsoft.com/office/word/2023/wordml/word16du" xmlns:w16sdtdh="http://schemas.microsoft.com/office/word/2020/wordml/sdtdatahash" xmlns:w16sdtfl="http://schemas.microsoft.com/office/word/2024/wordml/sdtformatlock" xmlns:w16se="http://schemas.microsoft.com/office/word/2015/wordml/symex">
             <w:pict>
               <v:shape w14:anchorId="25AAD6E8" id="Graphic 47" o:spid="_x0000_s1026" style="position:absolute;margin-left:80.75pt;margin-top:12.95pt;width:493.5pt;height:.1pt;z-index:-15723008;visibility:visible;mso-wrap-style:square;mso-wrap-distance-left:0;mso-wrap-distance-top:0;mso-wrap-distance-right:0;mso-wrap-distance-bottom:0;mso-position-horizontal:absolute;mso-position-horizontal-relative:page;mso-position-vertical:absolute;mso-position-vertical-relative:text;v-text-anchor:top" coordsize="6267450,1270" o:gfxdata="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" path="m,l6267450,e" filled="f" strokeweight="1.6pt">
                 <v:path arrowok="t"/>
@@ -15937,10 +15902,7 @@
         <w:t xml:space="preserve"> </w:t>
       </w:r>
       <w:r>
-        <w:t>n</w:t>
-      </w:r>
-      <w:r>
-        <w:t>ecesarios</w:t>
+        <w:t>necesarios</w:t>
       </w:r>
       <w:r>
         <w:rPr>
@@ -16396,8 +16358,6 @@
         <w:br/>
         <w:t>Estudiantes que realizan tareas asignadas dentro del macrocentro como parte de su servicio social, apoyando en actividades de control, asistencia y operación.</w:t>
       </w:r>
-      <w:bookmarkStart w:id="0" w:name="_GoBack"/>
-      <w:bookmarkEnd w:id="0"/>
     </w:p>
     <w:p>
       <w:pPr>
@@ -16416,13 +16376,7 @@
         <w:rPr>
           <w:spacing w:val="-2"/>
         </w:rPr>
-        <w:t>A</w:t>
-      </w:r>
-      <w:r>
-        <w:rPr>
-          <w:spacing w:val="-2"/>
-        </w:rPr>
-        <w:t>nexos</w:t>
+        <w:t>Anexos</w:t>
       </w:r>
     </w:p>
     <w:p>
@@ -16444,10 +16398,7 @@
         <w:jc w:val="both"/>
       </w:pPr>
       <w:r>
-        <w:t xml:space="preserve">Formatos mencionados en la descripción del procedimiento. En su presentación, los anexos deberán ser numerados con el </w:t>
-      </w:r>
-      <w:r>
-        <w:t>formato (número. número), en donde el primer número será 9 (correspondiente al apartado de anexos), y el siguiente número será la secuencia de los anexos descritos en el procedimiento, por lo cual se iniciará con 1.</w:t>
+        <w:t>Formatos mencionados en la descripción del procedimiento. En su presentación, los anexos deberán ser numerados con el formato (número. número), en donde el primer número será 9 (correspondiente al apartado de anexos), y el siguiente número será la secuencia de los anexos descritos en el procedimiento, por lo cual se iniciará con 1.</w:t>
       </w:r>
     </w:p>
     <w:p>
@@ -17293,15 +17244,7 @@
           <w:b/>
           <w:sz w:val="20"/>
         </w:rPr>
-        <w:t xml:space="preserve">Descripción </w:t>
-      </w:r>
-      <w:r>
-        <w:rPr>
-          <w:rFonts w:ascii="Arial" w:hAnsi="Arial"/>
-          <w:b/>
-          <w:sz w:val="20"/>
-        </w:rPr>
-        <w:t>del cambio:</w:t>
+        <w:t>Descripción del cambio:</w:t>
       </w:r>
       <w:r>
         <w:rPr>
@@ -17852,10 +17795,7 @@
         <w:t xml:space="preserve">Formato: </w:t>
       </w:r>
       <w:r>
-        <w:t>Encabezado con Arial 11 puntos de preferencia, pie de página Arial 8 puntos de preferencia en Negrita, Títulos y Subtítulos con Arial 12 puntos de preferencia, en "negritas"; párrafos con Arial de 10 puntos de preferencia, alineación justificada e</w:t>
-      </w:r>
-      <w:r>
-        <w:t xml:space="preserve"> interlineado sencillo con 3 puntos de preferencia.</w:t>
+        <w:t>Encabezado con Arial 11 puntos de preferencia, pie de página Arial 8 puntos de preferencia en Negrita, Títulos y Subtítulos con Arial 12 puntos de preferencia, en "negritas"; párrafos con Arial de 10 puntos de preferencia, alineación justificada e interlineado sencillo con 3 puntos de preferencia.</w:t>
       </w:r>
     </w:p>
     <w:p>
@@ -20104,7 +20044,7 @@
                                     <w:noProof/>
                                     <w:spacing w:val="-10"/>
                                   </w:rPr>
-                                  <w:t>11</w:t>
+                                  <w:t>10</w:t>
                                 </w:r>
                                 <w:r>
                                   <w:rPr>
@@ -20565,7 +20505,7 @@
                               <w:noProof/>
                               <w:spacing w:val="-10"/>
                             </w:rPr>
-                            <w:t>11</w:t>
+                            <w:t>10</w:t>
                           </w:r>
                           <w:r>
                             <w:rPr>
@@ -22122,7 +22062,7 @@
                                     <w:noProof/>
                                     <w:spacing w:val="-10"/>
                                   </w:rPr>
-                                  <w:t>11</w:t>
+                                  <w:t>10</w:t>
                                 </w:r>
                                 <w:r>
                                   <w:rPr>
@@ -22583,7 +22523,7 @@
                               <w:noProof/>
                               <w:spacing w:val="-10"/>
                             </w:rPr>
-                            <w:t>11</w:t>
+                            <w:t>10</w:t>
                           </w:r>
                           <w:r>
                             <w:rPr>
@@ -23131,7 +23071,7 @@
                                     <w:noProof/>
                                     <w:spacing w:val="-10"/>
                                   </w:rPr>
-                                  <w:t>11</w:t>
+                                  <w:t>10</w:t>
                                 </w:r>
                                 <w:r>
                                   <w:rPr>
@@ -23592,7 +23532,7 @@
                               <w:noProof/>
                               <w:spacing w:val="-10"/>
                             </w:rPr>
-                            <w:t>11</w:t>
+                            <w:t>10</w:t>
                           </w:r>
                           <w:r>
                             <w:rPr>
@@ -24140,7 +24080,7 @@
                                     <w:noProof/>
                                     <w:spacing w:val="-10"/>
                                   </w:rPr>
-                                  <w:t>11</w:t>
+                                  <w:t>10</w:t>
                                 </w:r>
                                 <w:r>
                                   <w:rPr>
@@ -24601,7 +24541,7 @@
                               <w:noProof/>
                               <w:spacing w:val="-10"/>
                             </w:rPr>
-                            <w:t>11</w:t>
+                            <w:t>10</w:t>
                           </w:r>
                           <w:r>
                             <w:rPr>
@@ -24801,13 +24741,7 @@
                                   <w:rPr>
                                     <w:b/>
                                   </w:rPr>
-                                  <w:t xml:space="preserve">Trabajo del SGC para Elaborar </w:t>
-                                </w:r>
-                                <w:r>
-                                  <w:rPr>
-                                    <w:b/>
-                                  </w:rPr>
-                                  <w:t>Procedimientos.</w:t>
+                                  <w:t>Trabajo del SGC para Elaborar Procedimientos.</w:t>
                                 </w:r>
                               </w:p>
                             </w:tc>
@@ -25155,7 +25089,7 @@
                                     <w:noProof/>
                                     <w:spacing w:val="-10"/>
                                   </w:rPr>
-                                  <w:t>11</w:t>
+                                  <w:t>10</w:t>
                                 </w:r>
                                 <w:r>
                                   <w:rPr>
@@ -25268,13 +25202,7 @@
                             <w:rPr>
                               <w:b/>
                             </w:rPr>
-                            <w:t xml:space="preserve">Trabajo del SGC para Elaborar </w:t>
-                          </w:r>
-                          <w:r>
-                            <w:rPr>
-                              <w:b/>
-                            </w:rPr>
-                            <w:t>Procedimientos.</w:t>
+                            <w:t>Trabajo del SGC para Elaborar Procedimientos.</w:t>
                           </w:r>
                         </w:p>
                       </w:tc>
@@ -25622,7 +25550,7 @@
                               <w:noProof/>
                               <w:spacing w:val="-10"/>
                             </w:rPr>
-                            <w:t>11</w:t>
+                            <w:t>10</w:t>
                           </w:r>
                           <w:r>
                             <w:rPr>
@@ -26170,7 +26098,7 @@
                                     <w:noProof/>
                                     <w:spacing w:val="-10"/>
                                   </w:rPr>
-                                  <w:t>11</w:t>
+                                  <w:t>10</w:t>
                                 </w:r>
                                 <w:r>
                                   <w:rPr>
@@ -26631,7 +26559,7 @@
                               <w:noProof/>
                               <w:spacing w:val="-10"/>
                             </w:rPr>
-                            <w:t>11</w:t>
+                            <w:t>10</w:t>
                           </w:r>
                           <w:r>
                             <w:rPr>

</xml_diff>